<commit_message>
Version 3.2 Minor fix in gameboard class and fixed formatting of Test cases
</commit_message>
<xml_diff>
--- a/src/Test_Cases/[Test-Script]  Chance.docx
+++ b/src/Test_Cases/[Test-Script]  Chance.docx
@@ -214,7 +214,7 @@
       </w:tr>
       <w:tr>
         <w:trPr>
-          <w:trHeight w:val="776"/>
+          <w:trHeight w:val="125"/>
         </w:trPr>
         <w:tc>
           <w:tcPr>
@@ -228,19 +228,11 @@
                 <w:sz w:val="16"/>
               </w:rPr>
             </w:pPr>
-            <w:proofErr w:type="spellStart"/>
-            <w:r>
-              <w:rPr>
-                <w:sz w:val="16"/>
-              </w:rPr>
-              <w:t>triggerEvent</w:t>
-            </w:r>
-            <w:proofErr w:type="spellEnd"/>
-            <w:r>
-              <w:rPr>
-                <w:sz w:val="16"/>
-              </w:rPr>
-              <w:t>()</w:t>
+            <w:r>
+              <w:rPr>
+                <w:sz w:val="16"/>
+              </w:rPr>
+              <w:t>triggerEvent()</w:t>
             </w:r>
           </w:p>
         </w:tc>
@@ -256,56 +248,25 @@
                 <w:sz w:val="16"/>
               </w:rPr>
             </w:pPr>
-            <w:proofErr w:type="spellStart"/>
-            <w:r>
-              <w:rPr>
-                <w:sz w:val="16"/>
-              </w:rPr>
-              <w:t>gameBoard</w:t>
-            </w:r>
-            <w:proofErr w:type="spellEnd"/>
-            <w:r>
-              <w:rPr>
-                <w:sz w:val="16"/>
-              </w:rPr>
-              <w:t xml:space="preserve"> – </w:t>
-            </w:r>
-            <w:proofErr w:type="spellStart"/>
-            <w:r>
-              <w:rPr>
-                <w:color w:val="808080" w:themeColor="background1" w:themeShade="80"/>
-                <w:sz w:val="16"/>
-              </w:rPr>
-              <w:t>GameBoard</w:t>
-            </w:r>
-            <w:proofErr w:type="spellEnd"/>
-            <w:r>
-              <w:rPr>
-                <w:color w:val="808080" w:themeColor="background1" w:themeShade="80"/>
-                <w:sz w:val="16"/>
-              </w:rPr>
-              <w:t xml:space="preserve"> object which contains the different game elements</w:t>
-            </w:r>
-          </w:p>
-          <w:p>
-            <w:pPr>
-              <w:jc w:val="center"/>
-              <w:rPr>
-                <w:sz w:val="16"/>
-              </w:rPr>
-            </w:pPr>
-            <w:r>
-              <w:rPr>
-                <w:sz w:val="16"/>
-              </w:rPr>
-              <w:t xml:space="preserve">player – </w:t>
-            </w:r>
-            <w:r>
-              <w:rPr>
-                <w:color w:val="808080" w:themeColor="background1" w:themeShade="80"/>
-                <w:sz w:val="16"/>
-              </w:rPr>
-              <w:t>Player which landed on the Utility</w:t>
+            <w:r>
+              <w:rPr>
+                <w:sz w:val="16"/>
+              </w:rPr>
+              <w:t>gameBoard – GameBoard object which contains the different game elements</w:t>
+            </w:r>
+          </w:p>
+          <w:p>
+            <w:pPr>
+              <w:jc w:val="center"/>
+              <w:rPr>
+                <w:sz w:val="16"/>
+              </w:rPr>
+            </w:pPr>
+            <w:r>
+              <w:rPr>
+                <w:sz w:val="16"/>
+              </w:rPr>
+              <w:t>player – Player which landed on the Utility</w:t>
             </w:r>
           </w:p>
         </w:tc>
@@ -339,14 +300,12 @@
               </w:rPr>
               <w:t xml:space="preserve"> </w:t>
             </w:r>
-            <w:proofErr w:type="spellStart"/>
-            <w:r>
-              <w:rPr>
-                <w:sz w:val="16"/>
-              </w:rPr>
-              <w:t>gameBoard</w:t>
-            </w:r>
-            <w:proofErr w:type="spellEnd"/>
+            <w:r>
+              <w:rPr>
+                <w:sz w:val="16"/>
+              </w:rPr>
+              <w:t>gameboard</w:t>
+            </w:r>
             <w:r>
               <w:rPr>
                 <w:sz w:val="16"/>
@@ -411,21 +370,7 @@
               <w:rPr>
                 <w:sz w:val="16"/>
               </w:rPr>
-              <w:t xml:space="preserve">Player is given a card from </w:t>
-            </w:r>
-            <w:proofErr w:type="spellStart"/>
-            <w:r>
-              <w:rPr>
-                <w:sz w:val="16"/>
-              </w:rPr>
-              <w:t>gameBoard</w:t>
-            </w:r>
-            <w:proofErr w:type="spellEnd"/>
-            <w:r>
-              <w:rPr>
-                <w:sz w:val="16"/>
-              </w:rPr>
-              <w:t xml:space="preserve">. </w:t>
+              <w:t xml:space="preserve">Player is given a card from gameBoard. </w:t>
             </w:r>
           </w:p>
           <w:p>
@@ -467,21 +412,210 @@
               <w:rPr>
                 <w:sz w:val="16"/>
               </w:rPr>
-              <w:t xml:space="preserve">Player is given a card from </w:t>
-            </w:r>
-            <w:proofErr w:type="spellStart"/>
-            <w:r>
-              <w:rPr>
-                <w:sz w:val="16"/>
-              </w:rPr>
-              <w:t>gameBoard</w:t>
-            </w:r>
-            <w:proofErr w:type="spellEnd"/>
-            <w:r>
-              <w:rPr>
-                <w:sz w:val="16"/>
-              </w:rPr>
-              <w:t xml:space="preserve">. </w:t>
+              <w:t xml:space="preserve">Player is given a card from gameBoard. </w:t>
+            </w:r>
+          </w:p>
+          <w:p>
+            <w:pPr>
+              <w:jc w:val="center"/>
+              <w:rPr>
+                <w:sz w:val="16"/>
+              </w:rPr>
+            </w:pPr>
+          </w:p>
+          <w:p>
+            <w:pPr>
+              <w:jc w:val="center"/>
+              <w:rPr>
+                <w:sz w:val="16"/>
+              </w:rPr>
+            </w:pPr>
+            <w:r>
+              <w:rPr>
+                <w:sz w:val="16"/>
+              </w:rPr>
+              <w:t>The string summary of the event is returned.</w:t>
+            </w:r>
+          </w:p>
+        </w:tc>
+        <w:tc>
+          <w:tcPr>
+            <w:tcW w:w="1173" w:type="dxa"/>
+            <w:vAlign w:val="center"/>
+          </w:tcPr>
+          <w:p>
+            <w:pPr>
+              <w:jc w:val="center"/>
+              <w:rPr>
+                <w:sz w:val="16"/>
+              </w:rPr>
+            </w:pPr>
+            <w:r>
+              <w:rPr>
+                <w:sz w:val="16"/>
+              </w:rPr>
+              <w:t>P</w:t>
+            </w:r>
+          </w:p>
+        </w:tc>
+      </w:tr>
+      <w:tr>
+        <w:trPr>
+          <w:trHeight w:val="1133"/>
+        </w:trPr>
+        <w:tc>
+          <w:tcPr>
+            <w:tcW w:w="1291" w:type="dxa"/>
+            <w:vAlign w:val="center"/>
+          </w:tcPr>
+          <w:p>
+            <w:pPr>
+              <w:jc w:val="center"/>
+              <w:rPr>
+                <w:sz w:val="16"/>
+              </w:rPr>
+            </w:pPr>
+          </w:p>
+        </w:tc>
+        <w:tc>
+          <w:tcPr>
+            <w:tcW w:w="2417" w:type="dxa"/>
+            <w:vAlign w:val="center"/>
+          </w:tcPr>
+          <w:p>
+            <w:pPr>
+              <w:jc w:val="center"/>
+              <w:rPr>
+                <w:sz w:val="16"/>
+              </w:rPr>
+            </w:pPr>
+          </w:p>
+        </w:tc>
+        <w:tc>
+          <w:tcPr>
+            <w:tcW w:w="1984" w:type="dxa"/>
+            <w:vAlign w:val="center"/>
+          </w:tcPr>
+          <w:p>
+            <w:pPr>
+              <w:jc w:val="center"/>
+              <w:rPr>
+                <w:sz w:val="16"/>
+              </w:rPr>
+            </w:pPr>
+          </w:p>
+        </w:tc>
+        <w:tc>
+          <w:tcPr>
+            <w:tcW w:w="801" w:type="dxa"/>
+            <w:vAlign w:val="center"/>
+          </w:tcPr>
+          <w:p>
+            <w:pPr>
+              <w:jc w:val="center"/>
+              <w:rPr>
+                <w:sz w:val="16"/>
+              </w:rPr>
+            </w:pPr>
+            <w:r>
+              <w:rPr>
+                <w:sz w:val="16"/>
+              </w:rPr>
+              <w:t>2</w:t>
+            </w:r>
+          </w:p>
+        </w:tc>
+        <w:tc>
+          <w:tcPr>
+            <w:tcW w:w="1790" w:type="dxa"/>
+            <w:vAlign w:val="center"/>
+          </w:tcPr>
+          <w:p>
+            <w:pPr>
+              <w:jc w:val="center"/>
+              <w:rPr>
+                <w:sz w:val="16"/>
+              </w:rPr>
+            </w:pPr>
+            <w:r>
+              <w:rPr>
+                <w:sz w:val="16"/>
+              </w:rPr>
+              <w:t xml:space="preserve">Player landed on Chance. </w:t>
+            </w:r>
+            <w:r>
+              <w:rPr>
+                <w:sz w:val="16"/>
+              </w:rPr>
+              <w:t xml:space="preserve">There are no more chance Cards in the card pile. </w:t>
+            </w:r>
+          </w:p>
+        </w:tc>
+        <w:tc>
+          <w:tcPr>
+            <w:tcW w:w="1790" w:type="dxa"/>
+            <w:vAlign w:val="center"/>
+          </w:tcPr>
+          <w:p>
+            <w:pPr>
+              <w:jc w:val="center"/>
+              <w:rPr>
+                <w:sz w:val="16"/>
+              </w:rPr>
+            </w:pPr>
+            <w:r>
+              <w:rPr>
+                <w:sz w:val="16"/>
+              </w:rPr>
+              <w:t>GameBoard shuffles Cards</w:t>
+            </w:r>
+            <w:r>
+              <w:rPr>
+                <w:sz w:val="16"/>
+              </w:rPr>
+              <w:t xml:space="preserve"> from discard pile back into card pile. Player is then given a Card from new card pile. </w:t>
+            </w:r>
+          </w:p>
+          <w:p>
+            <w:pPr>
+              <w:jc w:val="center"/>
+              <w:rPr>
+                <w:sz w:val="16"/>
+              </w:rPr>
+            </w:pPr>
+          </w:p>
+          <w:p>
+            <w:pPr>
+              <w:jc w:val="center"/>
+              <w:rPr>
+                <w:sz w:val="16"/>
+              </w:rPr>
+            </w:pPr>
+            <w:r>
+              <w:rPr>
+                <w:sz w:val="16"/>
+              </w:rPr>
+              <w:t>The string summary of the event is returned.</w:t>
+            </w:r>
+          </w:p>
+        </w:tc>
+        <w:tc>
+          <w:tcPr>
+            <w:tcW w:w="1790" w:type="dxa"/>
+            <w:vAlign w:val="center"/>
+          </w:tcPr>
+          <w:p>
+            <w:pPr>
+              <w:jc w:val="center"/>
+              <w:rPr>
+                <w:sz w:val="16"/>
+              </w:rPr>
+            </w:pPr>
+            <w:r>
+              <w:rPr>
+                <w:sz w:val="16"/>
+              </w:rPr>
+              <w:t>GameBoard shuffles Cards from discard pile back into card pile. Player is then given a Card from new card pile.</w:t>
             </w:r>
           </w:p>
           <w:p>

</xml_diff>